<commit_message>
criação de classes dos sistema
</commit_message>
<xml_diff>
--- a/documentos projeto/PGP01.docx
+++ b/documentos projeto/PGP01.docx
@@ -6,7 +6,7 @@
       <w:tblPr>
         <w:tblW w:w="8675" w:type="dxa"/>
         <w:jc w:val="left"/>
-        <w:tblInd w:w="-5" w:type="dxa"/>
+        <w:tblInd w:w="-10" w:type="dxa"/>
         <w:tblBorders>
           <w:top w:val="single" w:sz="4" w:space="0" w:color="999999"/>
           <w:left w:val="single" w:sz="4" w:space="0" w:color="999999"/>
@@ -17,7 +17,7 @@
         </w:tblBorders>
         <w:tblCellMar>
           <w:top w:w="0" w:type="dxa"/>
-          <w:left w:w="23" w:type="dxa"/>
+          <w:left w:w="18" w:type="dxa"/>
           <w:bottom w:w="0" w:type="dxa"/>
           <w:right w:w="0" w:type="dxa"/>
         </w:tblCellMar>
@@ -26,7 +26,7 @@
         <w:gridCol w:w="737"/>
         <w:gridCol w:w="1128"/>
         <w:gridCol w:w="2422"/>
-        <w:gridCol w:w="4388"/>
+        <w:gridCol w:w="4387"/>
       </w:tblGrid>
       <w:tr>
         <w:trPr>
@@ -34,7 +34,7 @@
         </w:trPr>
         <w:tc>
           <w:tcPr>
-            <w:tcW w:w="8675" w:type="dxa"/>
+            <w:tcW w:w="8674" w:type="dxa"/>
             <w:gridSpan w:val="4"/>
             <w:tcBorders>
               <w:top w:val="single" w:sz="4" w:space="0" w:color="999999"/>
@@ -46,7 +46,7 @@
             </w:tcBorders>
             <w:shd w:fill="DBE5F1" w:val="clear"/>
             <w:tcMar>
-              <w:left w:w="23" w:type="dxa"/>
+              <w:left w:w="18" w:type="dxa"/>
             </w:tcMar>
             <w:vAlign w:val="center"/>
           </w:tcPr>
@@ -84,7 +84,7 @@
             </w:tcBorders>
             <w:shd w:fill="DBE5F1" w:val="clear"/>
             <w:tcMar>
-              <w:left w:w="23" w:type="dxa"/>
+              <w:left w:w="18" w:type="dxa"/>
             </w:tcMar>
             <w:vAlign w:val="center"/>
           </w:tcPr>
@@ -117,7 +117,7 @@
             </w:tcBorders>
             <w:shd w:fill="DBE5F1" w:val="clear"/>
             <w:tcMar>
-              <w:left w:w="23" w:type="dxa"/>
+              <w:left w:w="18" w:type="dxa"/>
             </w:tcMar>
             <w:vAlign w:val="center"/>
           </w:tcPr>
@@ -150,7 +150,7 @@
             </w:tcBorders>
             <w:shd w:fill="DBE5F1" w:val="clear"/>
             <w:tcMar>
-              <w:left w:w="23" w:type="dxa"/>
+              <w:left w:w="18" w:type="dxa"/>
             </w:tcMar>
             <w:vAlign w:val="center"/>
           </w:tcPr>
@@ -172,7 +172,7 @@
         </w:tc>
         <w:tc>
           <w:tcPr>
-            <w:tcW w:w="4388" w:type="dxa"/>
+            <w:tcW w:w="4387" w:type="dxa"/>
             <w:tcBorders>
               <w:top w:val="single" w:sz="4" w:space="0" w:color="999999"/>
               <w:left w:val="single" w:sz="4" w:space="0" w:color="999999"/>
@@ -183,7 +183,7 @@
             </w:tcBorders>
             <w:shd w:fill="DBE5F1" w:val="clear"/>
             <w:tcMar>
-              <w:left w:w="23" w:type="dxa"/>
+              <w:left w:w="18" w:type="dxa"/>
             </w:tcMar>
             <w:vAlign w:val="center"/>
           </w:tcPr>
@@ -221,7 +221,7 @@
             </w:tcBorders>
             <w:shd w:fill="FFFFFF" w:val="clear"/>
             <w:tcMar>
-              <w:left w:w="23" w:type="dxa"/>
+              <w:left w:w="18" w:type="dxa"/>
             </w:tcMar>
             <w:vAlign w:val="center"/>
           </w:tcPr>
@@ -249,7 +249,7 @@
             </w:tcBorders>
             <w:shd w:fill="FFFFFF" w:val="clear"/>
             <w:tcMar>
-              <w:left w:w="23" w:type="dxa"/>
+              <w:left w:w="18" w:type="dxa"/>
             </w:tcMar>
             <w:vAlign w:val="center"/>
           </w:tcPr>
@@ -277,7 +277,7 @@
             </w:tcBorders>
             <w:shd w:fill="FFFFFF" w:val="clear"/>
             <w:tcMar>
-              <w:left w:w="23" w:type="dxa"/>
+              <w:left w:w="18" w:type="dxa"/>
             </w:tcMar>
             <w:vAlign w:val="center"/>
           </w:tcPr>
@@ -294,7 +294,7 @@
         </w:tc>
         <w:tc>
           <w:tcPr>
-            <w:tcW w:w="4388" w:type="dxa"/>
+            <w:tcW w:w="4387" w:type="dxa"/>
             <w:tcBorders>
               <w:top w:val="single" w:sz="4" w:space="0" w:color="999999"/>
               <w:left w:val="single" w:sz="4" w:space="0" w:color="999999"/>
@@ -305,7 +305,7 @@
             </w:tcBorders>
             <w:shd w:fill="FFFFFF" w:val="clear"/>
             <w:tcMar>
-              <w:left w:w="23" w:type="dxa"/>
+              <w:left w:w="18" w:type="dxa"/>
             </w:tcMar>
             <w:vAlign w:val="center"/>
           </w:tcPr>
@@ -329,6 +329,7 @@
           <w:tcPr>
             <w:tcW w:w="737" w:type="dxa"/>
             <w:tcBorders>
+              <w:top w:val="single" w:sz="4" w:space="0" w:color="999999"/>
               <w:left w:val="single" w:sz="4" w:space="0" w:color="999999"/>
               <w:bottom w:val="single" w:sz="4" w:space="0" w:color="999999"/>
               <w:right w:val="single" w:sz="4" w:space="0" w:color="999999"/>
@@ -337,7 +338,7 @@
             </w:tcBorders>
             <w:shd w:fill="FFFFFF" w:val="clear"/>
             <w:tcMar>
-              <w:left w:w="23" w:type="dxa"/>
+              <w:left w:w="18" w:type="dxa"/>
             </w:tcMar>
             <w:vAlign w:val="center"/>
           </w:tcPr>
@@ -348,11 +349,7 @@
             </w:pPr>
             <w:r>
               <w:rPr/>
-              <w:t>1.</w:t>
-            </w:r>
-            <w:r>
-              <w:rPr/>
-              <w:t>1</w:t>
+              <w:t>1.1</w:t>
             </w:r>
           </w:p>
         </w:tc>
@@ -360,6 +357,7 @@
           <w:tcPr>
             <w:tcW w:w="1128" w:type="dxa"/>
             <w:tcBorders>
+              <w:top w:val="single" w:sz="4" w:space="0" w:color="999999"/>
               <w:left w:val="single" w:sz="4" w:space="0" w:color="999999"/>
               <w:bottom w:val="single" w:sz="4" w:space="0" w:color="999999"/>
               <w:right w:val="single" w:sz="4" w:space="0" w:color="999999"/>
@@ -368,7 +366,7 @@
             </w:tcBorders>
             <w:shd w:fill="FFFFFF" w:val="clear"/>
             <w:tcMar>
-              <w:left w:w="23" w:type="dxa"/>
+              <w:left w:w="18" w:type="dxa"/>
             </w:tcMar>
             <w:vAlign w:val="center"/>
           </w:tcPr>
@@ -379,11 +377,7 @@
             </w:pPr>
             <w:r>
               <w:rPr/>
-              <w:t>04/10</w:t>
-            </w:r>
-            <w:r>
-              <w:rPr/>
-              <w:t>/16</w:t>
+              <w:t>04/10/16</w:t>
             </w:r>
           </w:p>
         </w:tc>
@@ -391,6 +385,7 @@
           <w:tcPr>
             <w:tcW w:w="2422" w:type="dxa"/>
             <w:tcBorders>
+              <w:top w:val="single" w:sz="4" w:space="0" w:color="999999"/>
               <w:left w:val="single" w:sz="4" w:space="0" w:color="999999"/>
               <w:bottom w:val="single" w:sz="4" w:space="0" w:color="999999"/>
               <w:right w:val="single" w:sz="4" w:space="0" w:color="999999"/>
@@ -399,7 +394,7 @@
             </w:tcBorders>
             <w:shd w:fill="FFFFFF" w:val="clear"/>
             <w:tcMar>
-              <w:left w:w="23" w:type="dxa"/>
+              <w:left w:w="18" w:type="dxa"/>
             </w:tcMar>
             <w:vAlign w:val="center"/>
           </w:tcPr>
@@ -416,8 +411,9 @@
         </w:tc>
         <w:tc>
           <w:tcPr>
-            <w:tcW w:w="4388" w:type="dxa"/>
+            <w:tcW w:w="4387" w:type="dxa"/>
             <w:tcBorders>
+              <w:top w:val="single" w:sz="4" w:space="0" w:color="999999"/>
               <w:left w:val="single" w:sz="4" w:space="0" w:color="999999"/>
               <w:bottom w:val="single" w:sz="4" w:space="0" w:color="999999"/>
               <w:right w:val="single" w:sz="4" w:space="0" w:color="999999"/>
@@ -426,7 +422,7 @@
             </w:tcBorders>
             <w:shd w:fill="FFFFFF" w:val="clear"/>
             <w:tcMar>
-              <w:left w:w="23" w:type="dxa"/>
+              <w:left w:w="18" w:type="dxa"/>
             </w:tcMar>
             <w:vAlign w:val="center"/>
           </w:tcPr>
@@ -463,7 +459,7 @@
     </w:p>
     <w:p>
       <w:pPr>
-        <w:pStyle w:val="TOCHeading"/>
+        <w:pStyle w:val="Ttulodosumrio"/>
         <w:rPr/>
       </w:pPr>
       <w:r>
@@ -473,7 +469,7 @@
     </w:p>
     <w:p>
       <w:pPr>
-        <w:pStyle w:val="Contents1"/>
+        <w:pStyle w:val="Sumrio1"/>
         <w:tabs>
           <w:tab w:val="left" w:pos="440" w:leader="none"/>
           <w:tab w:val="right" w:pos="8494" w:leader="dot"/>
@@ -492,7 +488,7 @@
       <w:hyperlink w:anchor="_Toc427092159">
         <w:r>
           <w:rPr>
-            <w:rStyle w:val="IndexLink"/>
+            <w:rStyle w:val="Vnculodendice"/>
             <w:vanish w:val="false"/>
           </w:rPr>
           <w:t>1</w:t>
@@ -519,7 +515,7 @@
         </w:r>
         <w:r>
           <w:rPr>
-            <w:rStyle w:val="IndexLink"/>
+            <w:rStyle w:val="Vnculodendice"/>
             <w:lang w:val="en-US"/>
           </w:rPr>
           <w:tab/>
@@ -552,7 +548,7 @@
         </w:r>
         <w:r>
           <w:rPr>
-            <w:rStyle w:val="IndexLink"/>
+            <w:rStyle w:val="Vnculodendice"/>
           </w:rPr>
           <w:t>Objetivos deste documento</w:t>
         </w:r>
@@ -584,7 +580,7 @@
         </w:r>
         <w:r>
           <w:rPr>
-            <w:rStyle w:val="IndexLink"/>
+            <w:rStyle w:val="Vnculodendice"/>
             <w:vanish w:val="false"/>
           </w:rPr>
           <w:tab/>
@@ -600,7 +596,7 @@
     </w:p>
     <w:p>
       <w:pPr>
-        <w:pStyle w:val="Contents1"/>
+        <w:pStyle w:val="Sumrio1"/>
         <w:tabs>
           <w:tab w:val="left" w:pos="440" w:leader="none"/>
           <w:tab w:val="right" w:pos="8494" w:leader="dot"/>
@@ -610,7 +606,7 @@
       <w:hyperlink w:anchor="_Toc427092160">
         <w:r>
           <w:rPr>
-            <w:rStyle w:val="IndexLink"/>
+            <w:rStyle w:val="Vnculodendice"/>
             <w:vanish w:val="false"/>
           </w:rPr>
           <w:t>2</w:t>
@@ -637,7 +633,7 @@
         </w:r>
         <w:r>
           <w:rPr>
-            <w:rStyle w:val="IndexLink"/>
+            <w:rStyle w:val="Vnculodendice"/>
             <w:lang w:val="en-US"/>
           </w:rPr>
           <w:tab/>
@@ -670,7 +666,7 @@
         </w:r>
         <w:r>
           <w:rPr>
-            <w:rStyle w:val="IndexLink"/>
+            <w:rStyle w:val="Vnculodendice"/>
           </w:rPr>
           <w:t>Linha de base do Escopo do Projeto</w:t>
         </w:r>
@@ -702,7 +698,7 @@
         </w:r>
         <w:r>
           <w:rPr>
-            <w:rStyle w:val="IndexLink"/>
+            <w:rStyle w:val="Vnculodendice"/>
             <w:vanish w:val="false"/>
           </w:rPr>
           <w:tab/>
@@ -718,7 +714,7 @@
     </w:p>
     <w:p>
       <w:pPr>
-        <w:pStyle w:val="Contents1"/>
+        <w:pStyle w:val="Sumrio1"/>
         <w:tabs>
           <w:tab w:val="left" w:pos="440" w:leader="none"/>
           <w:tab w:val="right" w:pos="8494" w:leader="dot"/>
@@ -728,7 +724,7 @@
       <w:hyperlink w:anchor="_Toc427092161">
         <w:r>
           <w:rPr>
-            <w:rStyle w:val="IndexLink"/>
+            <w:rStyle w:val="Vnculodendice"/>
             <w:vanish w:val="false"/>
           </w:rPr>
           <w:t>3</w:t>
@@ -755,7 +751,7 @@
         </w:r>
         <w:r>
           <w:rPr>
-            <w:rStyle w:val="IndexLink"/>
+            <w:rStyle w:val="Vnculodendice"/>
             <w:lang w:val="en-US"/>
           </w:rPr>
           <w:tab/>
@@ -788,7 +784,7 @@
         </w:r>
         <w:r>
           <w:rPr>
-            <w:rStyle w:val="IndexLink"/>
+            <w:rStyle w:val="Vnculodendice"/>
           </w:rPr>
           <w:t>Organização do Projeto e Matriz de Responsabilidade</w:t>
         </w:r>
@@ -820,7 +816,7 @@
         </w:r>
         <w:r>
           <w:rPr>
-            <w:rStyle w:val="IndexLink"/>
+            <w:rStyle w:val="Vnculodendice"/>
             <w:vanish w:val="false"/>
           </w:rPr>
           <w:tab/>
@@ -836,7 +832,7 @@
     </w:p>
     <w:p>
       <w:pPr>
-        <w:pStyle w:val="Contents1"/>
+        <w:pStyle w:val="Sumrio1"/>
         <w:tabs>
           <w:tab w:val="left" w:pos="440" w:leader="none"/>
           <w:tab w:val="right" w:pos="8494" w:leader="dot"/>
@@ -846,7 +842,7 @@
       <w:hyperlink w:anchor="_Toc427092162">
         <w:r>
           <w:rPr>
-            <w:rStyle w:val="IndexLink"/>
+            <w:rStyle w:val="Vnculodendice"/>
             <w:vanish w:val="false"/>
           </w:rPr>
           <w:t>4</w:t>
@@ -873,7 +869,7 @@
         </w:r>
         <w:r>
           <w:rPr>
-            <w:rStyle w:val="IndexLink"/>
+            <w:rStyle w:val="Vnculodendice"/>
             <w:lang w:val="en-US"/>
           </w:rPr>
           <w:tab/>
@@ -906,7 +902,7 @@
         </w:r>
         <w:r>
           <w:rPr>
-            <w:rStyle w:val="IndexLink"/>
+            <w:rStyle w:val="Vnculodendice"/>
           </w:rPr>
           <w:t>Cronograma de Execução e Orçamento do Projeto</w:t>
         </w:r>
@@ -938,7 +934,7 @@
         </w:r>
         <w:r>
           <w:rPr>
-            <w:rStyle w:val="IndexLink"/>
+            <w:rStyle w:val="Vnculodendice"/>
             <w:vanish w:val="false"/>
           </w:rPr>
           <w:tab/>
@@ -954,7 +950,7 @@
     </w:p>
     <w:p>
       <w:pPr>
-        <w:pStyle w:val="Contents1"/>
+        <w:pStyle w:val="Sumrio1"/>
         <w:tabs>
           <w:tab w:val="left" w:pos="440" w:leader="none"/>
           <w:tab w:val="right" w:pos="8494" w:leader="dot"/>
@@ -964,7 +960,7 @@
       <w:hyperlink w:anchor="_Toc427092163">
         <w:r>
           <w:rPr>
-            <w:rStyle w:val="IndexLink"/>
+            <w:rStyle w:val="Vnculodendice"/>
             <w:vanish w:val="false"/>
           </w:rPr>
           <w:t>5</w:t>
@@ -991,7 +987,7 @@
         </w:r>
         <w:r>
           <w:rPr>
-            <w:rStyle w:val="IndexLink"/>
+            <w:rStyle w:val="Vnculodendice"/>
             <w:lang w:val="en-US"/>
           </w:rPr>
           <w:tab/>
@@ -1024,7 +1020,7 @@
         </w:r>
         <w:r>
           <w:rPr>
-            <w:rStyle w:val="IndexLink"/>
+            <w:rStyle w:val="Vnculodendice"/>
           </w:rPr>
           <w:t>Como será medido o Progresso do Projeto</w:t>
         </w:r>
@@ -1056,7 +1052,7 @@
         </w:r>
         <w:r>
           <w:rPr>
-            <w:rStyle w:val="IndexLink"/>
+            <w:rStyle w:val="Vnculodendice"/>
             <w:vanish w:val="false"/>
           </w:rPr>
           <w:tab/>
@@ -1072,7 +1068,7 @@
     </w:p>
     <w:p>
       <w:pPr>
-        <w:pStyle w:val="Contents1"/>
+        <w:pStyle w:val="Sumrio1"/>
         <w:tabs>
           <w:tab w:val="left" w:pos="440" w:leader="none"/>
           <w:tab w:val="right" w:pos="8494" w:leader="dot"/>
@@ -1082,7 +1078,7 @@
       <w:hyperlink w:anchor="_Toc427092164">
         <w:r>
           <w:rPr>
-            <w:rStyle w:val="IndexLink"/>
+            <w:rStyle w:val="Vnculodendice"/>
             <w:vanish w:val="false"/>
           </w:rPr>
           <w:t>6</w:t>
@@ -1109,7 +1105,7 @@
         </w:r>
         <w:r>
           <w:rPr>
-            <w:rStyle w:val="IndexLink"/>
+            <w:rStyle w:val="Vnculodendice"/>
             <w:lang w:val="en-US"/>
           </w:rPr>
           <w:tab/>
@@ -1142,7 +1138,7 @@
         </w:r>
         <w:r>
           <w:rPr>
-            <w:rStyle w:val="IndexLink"/>
+            <w:rStyle w:val="Vnculodendice"/>
           </w:rPr>
           <w:t>Gestão de Riscos e Problemas</w:t>
         </w:r>
@@ -1174,7 +1170,7 @@
         </w:r>
         <w:r>
           <w:rPr>
-            <w:rStyle w:val="IndexLink"/>
+            <w:rStyle w:val="Vnculodendice"/>
             <w:vanish w:val="false"/>
           </w:rPr>
           <w:tab/>
@@ -1190,7 +1186,7 @@
     </w:p>
     <w:p>
       <w:pPr>
-        <w:pStyle w:val="Contents1"/>
+        <w:pStyle w:val="Sumrio1"/>
         <w:tabs>
           <w:tab w:val="left" w:pos="440" w:leader="none"/>
           <w:tab w:val="right" w:pos="8494" w:leader="dot"/>
@@ -1200,7 +1196,7 @@
       <w:hyperlink w:anchor="_Toc427092165">
         <w:r>
           <w:rPr>
-            <w:rStyle w:val="IndexLink"/>
+            <w:rStyle w:val="Vnculodendice"/>
             <w:vanish w:val="false"/>
           </w:rPr>
           <w:t>7</w:t>
@@ -1227,7 +1223,7 @@
         </w:r>
         <w:r>
           <w:rPr>
-            <w:rStyle w:val="IndexLink"/>
+            <w:rStyle w:val="Vnculodendice"/>
             <w:lang w:val="en-US"/>
           </w:rPr>
           <w:tab/>
@@ -1260,7 +1256,7 @@
         </w:r>
         <w:r>
           <w:rPr>
-            <w:rStyle w:val="IndexLink"/>
+            <w:rStyle w:val="Vnculodendice"/>
           </w:rPr>
           <w:t>Gestão da Comunicação</w:t>
         </w:r>
@@ -1292,7 +1288,7 @@
         </w:r>
         <w:r>
           <w:rPr>
-            <w:rStyle w:val="IndexLink"/>
+            <w:rStyle w:val="Vnculodendice"/>
             <w:vanish w:val="false"/>
           </w:rPr>
           <w:tab/>
@@ -1308,7 +1304,7 @@
     </w:p>
     <w:p>
       <w:pPr>
-        <w:pStyle w:val="Contents1"/>
+        <w:pStyle w:val="Sumrio1"/>
         <w:tabs>
           <w:tab w:val="left" w:pos="440" w:leader="none"/>
           <w:tab w:val="right" w:pos="8494" w:leader="dot"/>
@@ -1318,7 +1314,7 @@
       <w:hyperlink w:anchor="_Toc427092166">
         <w:r>
           <w:rPr>
-            <w:rStyle w:val="IndexLink"/>
+            <w:rStyle w:val="Vnculodendice"/>
             <w:vanish w:val="false"/>
           </w:rPr>
           <w:t>8</w:t>
@@ -1345,7 +1341,7 @@
         </w:r>
         <w:r>
           <w:rPr>
-            <w:rStyle w:val="IndexLink"/>
+            <w:rStyle w:val="Vnculodendice"/>
             <w:lang w:val="en-US"/>
           </w:rPr>
           <w:tab/>
@@ -1378,7 +1374,7 @@
         </w:r>
         <w:r>
           <w:rPr>
-            <w:rStyle w:val="IndexLink"/>
+            <w:rStyle w:val="Vnculodendice"/>
           </w:rPr>
           <w:t>Gestão de mudança de Escopo</w:t>
         </w:r>
@@ -1410,7 +1406,7 @@
         </w:r>
         <w:r>
           <w:rPr>
-            <w:rStyle w:val="IndexLink"/>
+            <w:rStyle w:val="Vnculodendice"/>
             <w:vanish w:val="false"/>
           </w:rPr>
           <w:tab/>
@@ -1459,7 +1455,7 @@
     </w:p>
     <w:p>
       <w:pPr>
-        <w:pStyle w:val="Heading1"/>
+        <w:pStyle w:val="Ttulo1"/>
         <w:numPr>
           <w:ilvl w:val="0"/>
           <w:numId w:val="2"/>
@@ -1500,7 +1496,7 @@
       <w:r>
         <w:rPr/>
         <w:drawing>
-          <wp:anchor behindDoc="0" distT="0" distB="0" distL="0" distR="0" simplePos="0" locked="0" layoutInCell="1" allowOverlap="1" relativeHeight="5">
+          <wp:anchor behindDoc="0" distT="0" distB="0" distL="0" distR="0" simplePos="0" locked="0" layoutInCell="1" allowOverlap="1" relativeHeight="2">
             <wp:simplePos x="0" y="0"/>
             <wp:positionH relativeFrom="column">
               <wp:posOffset>-219075</wp:posOffset>
@@ -1548,15 +1544,15 @@
     </w:p>
     <w:p>
       <w:pPr>
-        <w:pStyle w:val="Heading1"/>
+        <w:pStyle w:val="Ttulo1"/>
         <w:numPr>
           <w:ilvl w:val="0"/>
           <w:numId w:val="2"/>
         </w:numPr>
         <w:rPr/>
       </w:pPr>
-      <w:bookmarkStart w:id="3" w:name="_Toc383330992"/>
-      <w:bookmarkStart w:id="4" w:name="_Toc427092160"/>
+      <w:bookmarkStart w:id="3" w:name="_Toc427092160"/>
+      <w:bookmarkStart w:id="4" w:name="_Toc383330992"/>
       <w:bookmarkEnd w:id="3"/>
       <w:bookmarkEnd w:id="4"/>
       <w:r>
@@ -1593,7 +1589,7 @@
     </w:p>
     <w:p>
       <w:pPr>
-        <w:pStyle w:val="Heading1"/>
+        <w:pStyle w:val="Ttulo1"/>
         <w:numPr>
           <w:ilvl w:val="0"/>
           <w:numId w:val="2"/>
@@ -1617,7 +1613,11 @@
         </w:rPr>
       </w:pPr>
       <w:r>
-        <w:rPr/>
+        <w:rPr>
+          <w:rFonts w:ascii="Arial Unicode MS" w:hAnsi="Arial Unicode MS"/>
+          <w:sz w:val="22"/>
+          <w:szCs w:val="22"/>
+        </w:rPr>
       </w:r>
     </w:p>
     <w:p>
@@ -1674,7 +1674,7 @@
             <w:szCs w:val="22"/>
             <w:highlight w:val="white"/>
             <w:u w:val="none"/>
-            <w:effect w:val="none"/>
+            <w:effect w:val="blinkBackground"/>
           </w:rPr>
           <w:t>@marcocmm</w:t>
         </w:r>
@@ -1734,7 +1734,7 @@
             <w:szCs w:val="22"/>
             <w:highlight w:val="white"/>
             <w:u w:val="none"/>
-            <w:effect w:val="none"/>
+            <w:effect w:val="blinkBackground"/>
           </w:rPr>
           <w:t>@Myonemoto</w:t>
         </w:r>
@@ -1780,7 +1780,7 @@
             <w:szCs w:val="22"/>
             <w:highlight w:val="white"/>
             <w:u w:val="none"/>
-            <w:effect w:val="none"/>
+            <w:effect w:val="blinkBackground"/>
           </w:rPr>
           <w:t>@lpbaiser</w:t>
         </w:r>
@@ -1826,7 +1826,7 @@
             <w:szCs w:val="22"/>
             <w:highlight w:val="white"/>
             <w:u w:val="none"/>
-            <w:effect w:val="none"/>
+            <w:effect w:val="blinkBackground"/>
           </w:rPr>
           <w:t>@rmeloca</w:t>
         </w:r>
@@ -1843,7 +1843,7 @@
     </w:p>
     <w:p>
       <w:pPr>
-        <w:pStyle w:val="Heading1"/>
+        <w:pStyle w:val="Ttulo1"/>
         <w:numPr>
           <w:ilvl w:val="0"/>
           <w:numId w:val="2"/>
@@ -1865,43 +1865,21 @@
         </w:rPr>
       </w:pPr>
       <w:r>
-        <w:rPr/>
-      </w:r>
-    </w:p>
-    <w:p>
-      <w:pPr>
-        <w:pStyle w:val="Normal"/>
-        <w:rPr/>
-      </w:pPr>
-      <w:r>
         <w:rPr>
           <w:rFonts w:ascii="Arial Unicode MS" w:hAnsi="Arial Unicode MS"/>
         </w:rPr>
-        <w:t>Vide anexo “</w:t>
-      </w:r>
+      </w:r>
+    </w:p>
+    <w:p>
+      <w:pPr>
+        <w:pStyle w:val="Normal"/>
+        <w:rPr/>
+      </w:pPr>
       <w:r>
         <w:rPr>
           <w:rFonts w:ascii="Arial Unicode MS" w:hAnsi="Arial Unicode MS"/>
         </w:rPr>
-        <w:t>CDE</w:t>
-      </w:r>
-      <w:r>
-        <w:rPr>
-          <w:rFonts w:ascii="Arial Unicode MS" w:hAnsi="Arial Unicode MS"/>
-        </w:rPr>
-        <w:t>0</w:t>
-      </w:r>
-      <w:r>
-        <w:rPr>
-          <w:rFonts w:ascii="Arial Unicode MS" w:hAnsi="Arial Unicode MS"/>
-        </w:rPr>
-        <w:t>1</w:t>
-      </w:r>
-      <w:r>
-        <w:rPr>
-          <w:rFonts w:ascii="Arial Unicode MS" w:hAnsi="Arial Unicode MS"/>
-        </w:rPr>
-        <w:t>.pdf”</w:t>
+        <w:t>Vide anexo “CDE01.pdf”</w:t>
       </w:r>
     </w:p>
     <w:p>
@@ -1915,15 +1893,15 @@
     </w:p>
     <w:p>
       <w:pPr>
-        <w:pStyle w:val="Heading1"/>
+        <w:pStyle w:val="Ttulo1"/>
         <w:numPr>
           <w:ilvl w:val="0"/>
           <w:numId w:val="2"/>
         </w:numPr>
         <w:rPr/>
       </w:pPr>
-      <w:bookmarkStart w:id="7" w:name="_Toc383330999"/>
-      <w:bookmarkStart w:id="8" w:name="_Toc427092163"/>
+      <w:bookmarkStart w:id="7" w:name="_Toc427092163"/>
+      <w:bookmarkStart w:id="8" w:name="_Toc383330999"/>
       <w:bookmarkEnd w:id="7"/>
       <w:bookmarkEnd w:id="8"/>
       <w:r>
@@ -1961,7 +1939,7 @@
     </w:p>
     <w:p>
       <w:pPr>
-        <w:pStyle w:val="Heading1"/>
+        <w:pStyle w:val="Ttulo1"/>
         <w:numPr>
           <w:ilvl w:val="0"/>
           <w:numId w:val="2"/>
@@ -2005,7 +1983,7 @@
     </w:p>
     <w:p>
       <w:pPr>
-        <w:pStyle w:val="Heading1"/>
+        <w:pStyle w:val="Ttulo1"/>
         <w:numPr>
           <w:ilvl w:val="0"/>
           <w:numId w:val="2"/>
@@ -2049,15 +2027,15 @@
     </w:p>
     <w:p>
       <w:pPr>
-        <w:pStyle w:val="Heading1"/>
+        <w:pStyle w:val="Ttulo1"/>
         <w:numPr>
           <w:ilvl w:val="0"/>
           <w:numId w:val="2"/>
         </w:numPr>
         <w:rPr/>
       </w:pPr>
-      <w:bookmarkStart w:id="11" w:name="_Toc383331000"/>
-      <w:bookmarkStart w:id="12" w:name="_Toc427092166"/>
+      <w:bookmarkStart w:id="11" w:name="_Toc427092166"/>
+      <w:bookmarkStart w:id="12" w:name="_Toc383331000"/>
       <w:bookmarkEnd w:id="11"/>
       <w:bookmarkEnd w:id="12"/>
       <w:r>
@@ -2094,31 +2072,7 @@
       </w:hyperlink>
       <w:r>
         <w:rPr/>
-        <w:t xml:space="preserve"> e enviada ao Gerente de Projeto </w:t>
-      </w:r>
-      <w:r>
-        <w:rPr/>
-        <w:t>pelo</w:t>
-      </w:r>
-      <w:r>
-        <w:rPr/>
-        <w:t xml:space="preserve"> </w:t>
-      </w:r>
-      <w:r>
-        <w:rPr/>
-        <w:t>slack</w:t>
-      </w:r>
-      <w:r>
-        <w:rPr/>
-        <w:t xml:space="preserve">, o Gerente de Projeto fará sua avaliação </w:t>
-      </w:r>
-      <w:r>
-        <w:rPr/>
-        <w:t>e responderá pelo mesmo canal de comunicação.</w:t>
-      </w:r>
-      <w:r>
-        <w:rPr/>
-        <w:t xml:space="preserve"> O Log de Mudanças ficará na pasta do projeto e conterá todas as solicitações com seu status atualizado, mesmo que ela seja rejeitada.</w:t>
+        <w:t xml:space="preserve"> e enviada ao Gerente de Projeto pelo slack, o Gerente de Projeto fará sua avaliação e responderá pelo mesmo canal de comunicação. O Log de Mudanças ficará na pasta do projeto e conterá todas as solicitações com seu status atualizado, mesmo que ela seja rejeitada.</w:t>
       </w:r>
     </w:p>
     <w:p>
@@ -2186,7 +2140,7 @@
       <w:tblPr>
         <w:tblW w:w="8675" w:type="dxa"/>
         <w:jc w:val="left"/>
-        <w:tblInd w:w="-5" w:type="dxa"/>
+        <w:tblInd w:w="-10" w:type="dxa"/>
         <w:tblBorders>
           <w:top w:val="single" w:sz="4" w:space="0" w:color="999999"/>
           <w:left w:val="single" w:sz="4" w:space="0" w:color="999999"/>
@@ -2197,15 +2151,15 @@
         </w:tblBorders>
         <w:tblCellMar>
           <w:top w:w="0" w:type="dxa"/>
-          <w:left w:w="23" w:type="dxa"/>
+          <w:left w:w="18" w:type="dxa"/>
           <w:bottom w:w="0" w:type="dxa"/>
           <w:right w:w="0" w:type="dxa"/>
         </w:tblCellMar>
       </w:tblPr>
       <w:tblGrid>
-        <w:gridCol w:w="2436"/>
+        <w:gridCol w:w="2435"/>
         <w:gridCol w:w="4678"/>
-        <w:gridCol w:w="1561"/>
+        <w:gridCol w:w="1562"/>
       </w:tblGrid>
       <w:tr>
         <w:trPr>
@@ -2225,7 +2179,7 @@
             </w:tcBorders>
             <w:shd w:fill="DBE5F1" w:val="clear"/>
             <w:tcMar>
-              <w:left w:w="23" w:type="dxa"/>
+              <w:left w:w="18" w:type="dxa"/>
             </w:tcMar>
             <w:vAlign w:val="center"/>
           </w:tcPr>
@@ -2253,7 +2207,7 @@
         </w:trPr>
         <w:tc>
           <w:tcPr>
-            <w:tcW w:w="2436" w:type="dxa"/>
+            <w:tcW w:w="2435" w:type="dxa"/>
             <w:tcBorders>
               <w:top w:val="single" w:sz="4" w:space="0" w:color="999999"/>
               <w:left w:val="single" w:sz="4" w:space="0" w:color="999999"/>
@@ -2264,7 +2218,7 @@
             </w:tcBorders>
             <w:shd w:fill="DBE5F1" w:val="clear"/>
             <w:tcMar>
-              <w:left w:w="23" w:type="dxa"/>
+              <w:left w:w="18" w:type="dxa"/>
             </w:tcMar>
             <w:vAlign w:val="center"/>
           </w:tcPr>
@@ -2298,7 +2252,7 @@
             </w:tcBorders>
             <w:shd w:fill="DBE5F1" w:val="clear"/>
             <w:tcMar>
-              <w:left w:w="23" w:type="dxa"/>
+              <w:left w:w="18" w:type="dxa"/>
             </w:tcMar>
             <w:vAlign w:val="center"/>
           </w:tcPr>
@@ -2321,7 +2275,7 @@
         </w:tc>
         <w:tc>
           <w:tcPr>
-            <w:tcW w:w="1561" w:type="dxa"/>
+            <w:tcW w:w="1562" w:type="dxa"/>
             <w:tcBorders>
               <w:top w:val="single" w:sz="4" w:space="0" w:color="999999"/>
               <w:left w:val="single" w:sz="4" w:space="0" w:color="999999"/>
@@ -2332,7 +2286,7 @@
             </w:tcBorders>
             <w:shd w:fill="DBE5F1" w:val="clear"/>
             <w:tcMar>
-              <w:left w:w="23" w:type="dxa"/>
+              <w:left w:w="18" w:type="dxa"/>
             </w:tcMar>
             <w:vAlign w:val="center"/>
           </w:tcPr>
@@ -2360,7 +2314,7 @@
         </w:trPr>
         <w:tc>
           <w:tcPr>
-            <w:tcW w:w="2436" w:type="dxa"/>
+            <w:tcW w:w="2435" w:type="dxa"/>
             <w:tcBorders>
               <w:top w:val="single" w:sz="4" w:space="0" w:color="999999"/>
               <w:left w:val="single" w:sz="4" w:space="0" w:color="999999"/>
@@ -2371,7 +2325,7 @@
             </w:tcBorders>
             <w:shd w:fill="FFFFFF" w:val="clear"/>
             <w:tcMar>
-              <w:left w:w="23" w:type="dxa"/>
+              <w:left w:w="18" w:type="dxa"/>
             </w:tcMar>
             <w:vAlign w:val="center"/>
           </w:tcPr>
@@ -2399,7 +2353,7 @@
             </w:tcBorders>
             <w:shd w:fill="FFFFFF" w:val="clear"/>
             <w:tcMar>
-              <w:left w:w="23" w:type="dxa"/>
+              <w:left w:w="18" w:type="dxa"/>
             </w:tcMar>
             <w:vAlign w:val="center"/>
           </w:tcPr>
@@ -2416,7 +2370,7 @@
         </w:tc>
         <w:tc>
           <w:tcPr>
-            <w:tcW w:w="1561" w:type="dxa"/>
+            <w:tcW w:w="1562" w:type="dxa"/>
             <w:tcBorders>
               <w:top w:val="single" w:sz="4" w:space="0" w:color="999999"/>
               <w:left w:val="single" w:sz="4" w:space="0" w:color="999999"/>
@@ -2427,7 +2381,7 @@
             </w:tcBorders>
             <w:shd w:fill="FFFFFF" w:val="clear"/>
             <w:tcMar>
-              <w:left w:w="23" w:type="dxa"/>
+              <w:left w:w="18" w:type="dxa"/>
             </w:tcMar>
             <w:vAlign w:val="center"/>
           </w:tcPr>
@@ -2448,7 +2402,7 @@
         </w:trPr>
         <w:tc>
           <w:tcPr>
-            <w:tcW w:w="2436" w:type="dxa"/>
+            <w:tcW w:w="2435" w:type="dxa"/>
             <w:tcBorders>
               <w:top w:val="single" w:sz="4" w:space="0" w:color="999999"/>
               <w:left w:val="single" w:sz="4" w:space="0" w:color="999999"/>
@@ -2459,7 +2413,7 @@
             </w:tcBorders>
             <w:shd w:fill="FFFFFF" w:val="clear"/>
             <w:tcMar>
-              <w:left w:w="23" w:type="dxa"/>
+              <w:left w:w="18" w:type="dxa"/>
             </w:tcMar>
             <w:vAlign w:val="center"/>
           </w:tcPr>
@@ -2487,7 +2441,7 @@
             </w:tcBorders>
             <w:shd w:fill="FFFFFF" w:val="clear"/>
             <w:tcMar>
-              <w:left w:w="23" w:type="dxa"/>
+              <w:left w:w="18" w:type="dxa"/>
             </w:tcMar>
             <w:vAlign w:val="center"/>
           </w:tcPr>
@@ -2504,7 +2458,7 @@
         </w:tc>
         <w:tc>
           <w:tcPr>
-            <w:tcW w:w="1561" w:type="dxa"/>
+            <w:tcW w:w="1562" w:type="dxa"/>
             <w:tcBorders>
               <w:top w:val="single" w:sz="4" w:space="0" w:color="999999"/>
               <w:left w:val="single" w:sz="4" w:space="0" w:color="999999"/>
@@ -2515,7 +2469,7 @@
             </w:tcBorders>
             <w:shd w:fill="FFFFFF" w:val="clear"/>
             <w:tcMar>
-              <w:left w:w="23" w:type="dxa"/>
+              <w:left w:w="18" w:type="dxa"/>
             </w:tcMar>
             <w:vAlign w:val="center"/>
           </w:tcPr>
@@ -2575,7 +2529,7 @@
     </w:tblPr>
     <w:tblGrid>
       <w:gridCol w:w="3918"/>
-      <w:gridCol w:w="5303"/>
+      <w:gridCol w:w="5302"/>
     </w:tblGrid>
     <w:tr>
       <w:trPr/>
@@ -2590,7 +2544,7 @@
         </w:tcPr>
         <w:p>
           <w:pPr>
-            <w:pStyle w:val="Footer"/>
+            <w:pStyle w:val="Rodap"/>
             <w:spacing w:before="120" w:after="120"/>
             <w:rPr/>
           </w:pPr>
@@ -2614,7 +2568,7 @@
       </w:tc>
       <w:tc>
         <w:tcPr>
-          <w:tcW w:w="5303" w:type="dxa"/>
+          <w:tcW w:w="5302" w:type="dxa"/>
           <w:tcBorders>
             <w:top w:val="single" w:sz="4" w:space="0" w:color="00000A"/>
           </w:tcBorders>
@@ -2623,7 +2577,7 @@
         </w:tcPr>
         <w:p>
           <w:pPr>
-            <w:pStyle w:val="Footer"/>
+            <w:pStyle w:val="Rodap"/>
             <w:spacing w:before="120" w:after="120"/>
             <w:jc w:val="right"/>
             <w:rPr/>
@@ -2690,7 +2644,7 @@
         </w:tcPr>
         <w:p>
           <w:pPr>
-            <w:pStyle w:val="Footer"/>
+            <w:pStyle w:val="Rodap"/>
             <w:spacing w:before="120" w:after="120"/>
             <w:rPr>
               <w:color w:val="244061"/>
@@ -2706,14 +2660,14 @@
       </w:tc>
       <w:tc>
         <w:tcPr>
-          <w:tcW w:w="5303" w:type="dxa"/>
+          <w:tcW w:w="5302" w:type="dxa"/>
           <w:tcBorders/>
           <w:shd w:fill="FFFFFF" w:val="clear"/>
           <w:vAlign w:val="center"/>
         </w:tcPr>
         <w:p>
           <w:pPr>
-            <w:pStyle w:val="Footer"/>
+            <w:pStyle w:val="Rodap"/>
             <w:spacing w:before="120" w:after="120"/>
             <w:jc w:val="right"/>
             <w:rPr/>
@@ -2733,7 +2687,7 @@
   </w:tbl>
   <w:p>
     <w:pPr>
-      <w:pStyle w:val="Footer"/>
+      <w:pStyle w:val="Rodap"/>
       <w:rPr/>
     </w:pPr>
     <w:r>
@@ -2760,14 +2714,14 @@
       </w:tblBorders>
       <w:tblCellMar>
         <w:top w:w="0" w:type="dxa"/>
-        <w:left w:w="103" w:type="dxa"/>
+        <w:left w:w="98" w:type="dxa"/>
         <w:bottom w:w="0" w:type="dxa"/>
         <w:right w:w="108" w:type="dxa"/>
       </w:tblCellMar>
     </w:tblPr>
     <w:tblGrid>
       <w:gridCol w:w="6493"/>
-      <w:gridCol w:w="1955"/>
+      <w:gridCol w:w="1954"/>
     </w:tblGrid>
     <w:tr>
       <w:trPr>
@@ -2786,7 +2740,7 @@
           </w:tcBorders>
           <w:shd w:fill="FFFFFF" w:val="clear"/>
           <w:tcMar>
-            <w:left w:w="103" w:type="dxa"/>
+            <w:left w:w="98" w:type="dxa"/>
           </w:tcMar>
           <w:vAlign w:val="center"/>
         </w:tcPr>
@@ -2795,16 +2749,10 @@
             <w:pStyle w:val="Comments"/>
             <w:spacing w:lineRule="auto" w:line="240" w:before="0" w:after="240"/>
             <w:jc w:val="both"/>
-            <w:rPr>
-              <w:szCs w:val="20"/>
-              <w:lang w:eastAsia="pt-BR"/>
-            </w:rPr>
+            <w:rPr/>
           </w:pPr>
           <w:r>
-            <w:rPr>
-              <w:szCs w:val="20"/>
-              <w:lang w:eastAsia="pt-BR"/>
-            </w:rPr>
+            <w:rPr/>
             <w:fldChar w:fldCharType="begin"/>
           </w:r>
           <w:r>
@@ -2823,7 +2771,7 @@
       </w:tc>
       <w:tc>
         <w:tcPr>
-          <w:tcW w:w="1955" w:type="dxa"/>
+          <w:tcW w:w="1954" w:type="dxa"/>
           <w:vMerge w:val="restart"/>
           <w:tcBorders>
             <w:top w:val="single" w:sz="4" w:space="0" w:color="00000A"/>
@@ -2835,7 +2783,7 @@
           </w:tcBorders>
           <w:shd w:fill="FFFFFF" w:val="clear"/>
           <w:tcMar>
-            <w:left w:w="103" w:type="dxa"/>
+            <w:left w:w="98" w:type="dxa"/>
           </w:tcMar>
           <w:vAlign w:val="center"/>
         </w:tcPr>
@@ -2850,10 +2798,7 @@
             </w:rPr>
           </w:pPr>
           <w:r>
-            <w:rPr>
-              <w:szCs w:val="20"/>
-              <w:lang w:eastAsia="pt-BR"/>
-            </w:rPr>
+            <w:rPr/>
             <w:drawing>
               <wp:inline distT="0" distB="0" distL="0" distR="0">
                 <wp:extent cx="1104900" cy="483870"/>
@@ -2912,13 +2857,13 @@
           </w:tcBorders>
           <w:shd w:fill="FFFFFF" w:val="clear"/>
           <w:tcMar>
-            <w:left w:w="103" w:type="dxa"/>
+            <w:left w:w="98" w:type="dxa"/>
           </w:tcMar>
           <w:vAlign w:val="center"/>
         </w:tcPr>
         <w:p>
           <w:pPr>
-            <w:pStyle w:val="Header"/>
+            <w:pStyle w:val="Cabealho"/>
             <w:spacing w:lineRule="auto" w:line="240" w:before="0" w:after="240"/>
             <w:jc w:val="both"/>
             <w:rPr>
@@ -2941,7 +2886,7 @@
       </w:tc>
       <w:tc>
         <w:tcPr>
-          <w:tcW w:w="1955" w:type="dxa"/>
+          <w:tcW w:w="1954" w:type="dxa"/>
           <w:vMerge w:val="continue"/>
           <w:tcBorders>
             <w:top w:val="single" w:sz="4" w:space="0" w:color="00000A"/>
@@ -2953,7 +2898,7 @@
           </w:tcBorders>
           <w:shd w:fill="FFFFFF" w:val="clear"/>
           <w:tcMar>
-            <w:left w:w="103" w:type="dxa"/>
+            <w:left w:w="98" w:type="dxa"/>
           </w:tcMar>
           <w:vAlign w:val="center"/>
         </w:tcPr>
@@ -2971,7 +2916,7 @@
   </w:tbl>
   <w:p>
     <w:pPr>
-      <w:pStyle w:val="Header"/>
+      <w:pStyle w:val="Cabealho"/>
       <w:rPr/>
     </w:pPr>
     <w:r>
@@ -2986,7 +2931,6 @@
   <w:abstractNum w:abstractNumId="1">
     <w:lvl w:ilvl="0">
       <w:start w:val="1"/>
-      <w:pStyle w:val="Heading1"/>
       <w:numFmt w:val="decimal"/>
       <w:lvlText w:val="%1"/>
       <w:lvlJc w:val="left"/>
@@ -2996,7 +2940,6 @@
     </w:lvl>
     <w:lvl w:ilvl="1">
       <w:start w:val="1"/>
-      <w:pStyle w:val="Heading2"/>
       <w:numFmt w:val="decimal"/>
       <w:lvlText w:val="%1.%2"/>
       <w:lvlJc w:val="left"/>
@@ -3006,7 +2949,6 @@
     </w:lvl>
     <w:lvl w:ilvl="2">
       <w:start w:val="1"/>
-      <w:pStyle w:val="Heading3"/>
       <w:numFmt w:val="decimal"/>
       <w:lvlText w:val="%1.%2.%3"/>
       <w:lvlJc w:val="left"/>
@@ -3016,7 +2958,6 @@
     </w:lvl>
     <w:lvl w:ilvl="3">
       <w:start w:val="1"/>
-      <w:pStyle w:val="Heading4"/>
       <w:numFmt w:val="decimal"/>
       <w:lvlText w:val="%1.%2.%3.%4"/>
       <w:lvlJc w:val="left"/>
@@ -3026,7 +2967,6 @@
     </w:lvl>
     <w:lvl w:ilvl="4">
       <w:start w:val="1"/>
-      <w:pStyle w:val="Heading5"/>
       <w:numFmt w:val="decimal"/>
       <w:lvlText w:val="%1.%2.%3.%4.%5"/>
       <w:lvlJc w:val="left"/>
@@ -3036,7 +2976,6 @@
     </w:lvl>
     <w:lvl w:ilvl="5">
       <w:start w:val="1"/>
-      <w:pStyle w:val="Heading6"/>
       <w:numFmt w:val="decimal"/>
       <w:lvlText w:val="%1.%2.%3.%4.%5.%6"/>
       <w:lvlJc w:val="left"/>
@@ -3046,7 +2985,6 @@
     </w:lvl>
     <w:lvl w:ilvl="6">
       <w:start w:val="1"/>
-      <w:pStyle w:val="Heading7"/>
       <w:numFmt w:val="decimal"/>
       <w:lvlText w:val="%1.%2.%3.%4.%5.%6.%7"/>
       <w:lvlJc w:val="left"/>
@@ -3056,7 +2994,6 @@
     </w:lvl>
     <w:lvl w:ilvl="7">
       <w:start w:val="1"/>
-      <w:pStyle w:val="Heading8"/>
       <w:numFmt w:val="decimal"/>
       <w:lvlText w:val="%1.%2.%3.%4.%5.%6.%7.%8"/>
       <w:lvlJc w:val="left"/>
@@ -3066,7 +3003,6 @@
     </w:lvl>
     <w:lvl w:ilvl="8">
       <w:start w:val="1"/>
-      <w:pStyle w:val="Heading9"/>
       <w:numFmt w:val="decimal"/>
       <w:lvlText w:val="%1.%2.%3.%4.%5.%6.%7.%8.%9"/>
       <w:lvlJc w:val="left"/>
@@ -3295,6 +3231,7 @@
     <w:rPrDefault>
       <w:rPr>
         <w:rFonts w:ascii="Calibri" w:hAnsi="Calibri" w:eastAsia="Calibri" w:cs="DejaVu Sans"/>
+        <w:sz w:val="20"/>
         <w:szCs w:val="22"/>
         <w:lang w:val="pt-BR" w:eastAsia="en-US" w:bidi="ar-SA"/>
       </w:rPr>
@@ -3308,9 +3245,7 @@
     <w:qFormat/>
     <w:pPr>
       <w:widowControl/>
-      <w:kinsoku w:val="true"/>
-      <w:overflowPunct w:val="true"/>
-      <w:autoSpaceDE w:val="true"/>
+      <w:overflowPunct w:val="false"/>
       <w:bidi w:val="0"/>
       <w:spacing w:lineRule="auto" w:line="240" w:before="0" w:after="0"/>
       <w:jc w:val="left"/>
@@ -3323,8 +3258,8 @@
       <w:lang w:val="pt-BR" w:eastAsia="en-US" w:bidi="ar-SA"/>
     </w:rPr>
   </w:style>
-  <w:style w:type="paragraph" w:styleId="Heading1">
-    <w:name w:val="Heading 1"/>
+  <w:style w:type="paragraph" w:styleId="Ttulo1">
+    <w:name w:val="Título 1"/>
     <w:basedOn w:val="Normal"/>
     <w:next w:val="Normal"/>
     <w:qFormat/>
@@ -3348,8 +3283,8 @@
       <w:szCs w:val="28"/>
     </w:rPr>
   </w:style>
-  <w:style w:type="paragraph" w:styleId="Heading2">
-    <w:name w:val="Heading 2"/>
+  <w:style w:type="paragraph" w:styleId="Ttulo2">
+    <w:name w:val="Título 2"/>
     <w:basedOn w:val="Normal"/>
     <w:next w:val="Normal"/>
     <w:qFormat/>
@@ -3371,8 +3306,8 @@
       <w:szCs w:val="26"/>
     </w:rPr>
   </w:style>
-  <w:style w:type="paragraph" w:styleId="Heading3">
-    <w:name w:val="Heading 3"/>
+  <w:style w:type="paragraph" w:styleId="Ttulo3">
+    <w:name w:val="Título 3"/>
     <w:basedOn w:val="Normal"/>
     <w:next w:val="Normal"/>
     <w:qFormat/>
@@ -3395,8 +3330,8 @@
       <w:sz w:val="28"/>
     </w:rPr>
   </w:style>
-  <w:style w:type="paragraph" w:styleId="Heading4">
-    <w:name w:val="Heading 4"/>
+  <w:style w:type="paragraph" w:styleId="Ttulo4">
+    <w:name w:val="Título 4"/>
     <w:basedOn w:val="Normal"/>
     <w:next w:val="Normal"/>
     <w:qFormat/>
@@ -3418,8 +3353,8 @@
       <w:color w:val="365F91"/>
     </w:rPr>
   </w:style>
-  <w:style w:type="paragraph" w:styleId="Heading5">
-    <w:name w:val="Heading 5"/>
+  <w:style w:type="paragraph" w:styleId="Ttulo5">
+    <w:name w:val="Título 5"/>
     <w:basedOn w:val="Normal"/>
     <w:next w:val="Normal"/>
     <w:qFormat/>
@@ -3439,8 +3374,8 @@
       <w:color w:val="365F91"/>
     </w:rPr>
   </w:style>
-  <w:style w:type="paragraph" w:styleId="Heading6">
-    <w:name w:val="Heading 6"/>
+  <w:style w:type="paragraph" w:styleId="Ttulo6">
+    <w:name w:val="Título 6"/>
     <w:basedOn w:val="Normal"/>
     <w:next w:val="Normal"/>
     <w:qFormat/>
@@ -3460,8 +3395,8 @@
       <w:color w:val="243F60"/>
     </w:rPr>
   </w:style>
-  <w:style w:type="paragraph" w:styleId="Heading7">
-    <w:name w:val="Heading 7"/>
+  <w:style w:type="paragraph" w:styleId="Ttulo7">
+    <w:name w:val="Título 7"/>
     <w:basedOn w:val="Normal"/>
     <w:next w:val="Normal"/>
     <w:qFormat/>
@@ -3483,8 +3418,8 @@
       <w:color w:val="243F60"/>
     </w:rPr>
   </w:style>
-  <w:style w:type="paragraph" w:styleId="Heading8">
-    <w:name w:val="Heading 8"/>
+  <w:style w:type="paragraph" w:styleId="Ttulo8">
+    <w:name w:val="Título 8"/>
     <w:basedOn w:val="Normal"/>
     <w:next w:val="Normal"/>
     <w:qFormat/>
@@ -3506,8 +3441,8 @@
       <w:szCs w:val="21"/>
     </w:rPr>
   </w:style>
-  <w:style w:type="paragraph" w:styleId="Heading9">
-    <w:name w:val="Heading 9"/>
+  <w:style w:type="paragraph" w:styleId="Ttulo9">
+    <w:name w:val="Título 9"/>
     <w:basedOn w:val="Normal"/>
     <w:next w:val="Normal"/>
     <w:qFormat/>
@@ -3586,6 +3521,7 @@
   <w:style w:type="character" w:styleId="InternetLink">
     <w:name w:val="Internet Link"/>
     <w:basedOn w:val="DefaultParagraphFont"/>
+    <w:qFormat/>
     <w:rPr>
       <w:color w:val="0000FF"/>
       <w:u w:val="single"/>
@@ -3607,7 +3543,7 @@
     <w:rPr>
       <w:rFonts w:ascii="Cambria" w:hAnsi="Cambria" w:eastAsia="Calibri" w:cs="DejaVu Sans"/>
       <w:color w:val="1F497D"/>
-      <w:spacing w:val="-10"/>
+      <w:spacing w:val="0"/>
       <w:sz w:val="28"/>
       <w:szCs w:val="56"/>
     </w:rPr>
@@ -3760,8 +3696,8 @@
       <w:rFonts w:cs="Courier New"/>
     </w:rPr>
   </w:style>
-  <w:style w:type="character" w:styleId="IndexLink">
-    <w:name w:val="Index Link"/>
+  <w:style w:type="character" w:styleId="Vnculodendice">
+    <w:name w:val="Vínculo de índice"/>
     <w:qFormat/>
     <w:rPr/>
   </w:style>
@@ -3891,10 +3827,39 @@
       <w:rFonts w:cs="Wingdings"/>
     </w:rPr>
   </w:style>
-  <w:style w:type="paragraph" w:styleId="Heading">
-    <w:name w:val="Heading"/>
+  <w:style w:type="character" w:styleId="ListLabel25">
+    <w:name w:val="ListLabel 25"/>
+    <w:qFormat/>
+    <w:rPr>
+      <w:rFonts w:cs="Symbol"/>
+    </w:rPr>
+  </w:style>
+  <w:style w:type="character" w:styleId="ListLabel26">
+    <w:name w:val="ListLabel 26"/>
+    <w:qFormat/>
+    <w:rPr>
+      <w:rFonts w:cs="Courier New"/>
+    </w:rPr>
+  </w:style>
+  <w:style w:type="character" w:styleId="ListLabel27">
+    <w:name w:val="ListLabel 27"/>
+    <w:qFormat/>
+    <w:rPr>
+      <w:rFonts w:cs="Wingdings"/>
+    </w:rPr>
+  </w:style>
+  <w:style w:type="character" w:styleId="LinkdaInternet">
+    <w:name w:val="Link da Internet"/>
+    <w:rPr>
+      <w:color w:val="000080"/>
+      <w:u w:val="single"/>
+      <w:lang w:val="zxx" w:eastAsia="zxx" w:bidi="zxx"/>
+    </w:rPr>
+  </w:style>
+  <w:style w:type="paragraph" w:styleId="Ttulo">
+    <w:name w:val="Título"/>
     <w:basedOn w:val="Normal"/>
-    <w:next w:val="TextBody"/>
+    <w:next w:val="Corpodetexto"/>
     <w:qFormat/>
     <w:pPr>
       <w:keepNext/>
@@ -3906,24 +3871,24 @@
       <w:szCs w:val="28"/>
     </w:rPr>
   </w:style>
-  <w:style w:type="paragraph" w:styleId="TextBody">
-    <w:name w:val="Body Text"/>
+  <w:style w:type="paragraph" w:styleId="Corpodetexto">
+    <w:name w:val="Corpo de texto"/>
     <w:basedOn w:val="Normal"/>
     <w:pPr>
       <w:spacing w:lineRule="auto" w:line="288" w:before="0" w:after="140"/>
     </w:pPr>
     <w:rPr/>
   </w:style>
-  <w:style w:type="paragraph" w:styleId="List">
-    <w:name w:val="List"/>
-    <w:basedOn w:val="TextBody"/>
+  <w:style w:type="paragraph" w:styleId="Lista">
+    <w:name w:val="Lista"/>
+    <w:basedOn w:val="Corpodetexto"/>
     <w:pPr/>
     <w:rPr>
       <w:rFonts w:cs="Lohit Devanagari"/>
     </w:rPr>
   </w:style>
-  <w:style w:type="paragraph" w:styleId="Caption">
-    <w:name w:val="Caption"/>
+  <w:style w:type="paragraph" w:styleId="Legenda">
+    <w:name w:val="Legenda"/>
     <w:basedOn w:val="Normal"/>
     <w:qFormat/>
     <w:pPr>
@@ -3938,8 +3903,8 @@
       <w:szCs w:val="24"/>
     </w:rPr>
   </w:style>
-  <w:style w:type="paragraph" w:styleId="Index">
-    <w:name w:val="Index"/>
+  <w:style w:type="paragraph" w:styleId="Ndice">
+    <w:name w:val="Índice"/>
     <w:basedOn w:val="Normal"/>
     <w:qFormat/>
     <w:pPr>
@@ -3949,8 +3914,8 @@
       <w:rFonts w:cs="Lohit Devanagari"/>
     </w:rPr>
   </w:style>
-  <w:style w:type="paragraph" w:styleId="Header">
-    <w:name w:val="Header"/>
+  <w:style w:type="paragraph" w:styleId="Cabealho">
+    <w:name w:val="Cabeçalho"/>
     <w:basedOn w:val="Normal"/>
     <w:pPr>
       <w:tabs>
@@ -3960,8 +3925,8 @@
     </w:pPr>
     <w:rPr/>
   </w:style>
-  <w:style w:type="paragraph" w:styleId="Footer">
-    <w:name w:val="Footer"/>
+  <w:style w:type="paragraph" w:styleId="Rodap">
+    <w:name w:val="Rodapé"/>
     <w:basedOn w:val="Normal"/>
     <w:pPr>
       <w:tabs>
@@ -3973,7 +3938,7 @@
   </w:style>
   <w:style w:type="paragraph" w:styleId="Descrio">
     <w:name w:val="Descrição"/>
-    <w:basedOn w:val="Header"/>
+    <w:basedOn w:val="Cabealho"/>
     <w:qFormat/>
     <w:pPr>
       <w:tabs>
@@ -4021,8 +3986,8 @@
       <w:szCs w:val="24"/>
     </w:rPr>
   </w:style>
-  <w:style w:type="paragraph" w:styleId="Title">
-    <w:name w:val="Title"/>
+  <w:style w:type="paragraph" w:styleId="Ttulododocumento">
+    <w:name w:val="Título do documento"/>
     <w:basedOn w:val="Normal"/>
     <w:next w:val="Normal"/>
     <w:qFormat/>
@@ -4033,13 +3998,13 @@
     <w:rPr>
       <w:rFonts w:ascii="Cambria" w:hAnsi="Cambria" w:eastAsia="Calibri" w:cs="DejaVu Sans"/>
       <w:color w:val="1F497D"/>
-      <w:spacing w:val="-10"/>
+      <w:spacing w:val="0"/>
       <w:sz w:val="28"/>
       <w:szCs w:val="56"/>
     </w:rPr>
   </w:style>
-  <w:style w:type="paragraph" w:styleId="Contents1">
-    <w:name w:val="TOC 1"/>
+  <w:style w:type="paragraph" w:styleId="Sumrio1">
+    <w:name w:val="Sumário 1"/>
     <w:basedOn w:val="Normal"/>
     <w:next w:val="Normal"/>
     <w:autoRedefine/>
@@ -4048,9 +4013,9 @@
     </w:pPr>
     <w:rPr/>
   </w:style>
-  <w:style w:type="paragraph" w:styleId="TOCHeading">
-    <w:name w:val="TOC Heading"/>
-    <w:basedOn w:val="Heading1"/>
+  <w:style w:type="paragraph" w:styleId="Ttulodosumrio">
+    <w:name w:val="Título do sumário"/>
+    <w:basedOn w:val="Ttulo1"/>
     <w:next w:val="Normal"/>
     <w:qFormat/>
     <w:pPr>
@@ -4067,8 +4032,8 @@
       <w:szCs w:val="32"/>
     </w:rPr>
   </w:style>
-  <w:style w:type="paragraph" w:styleId="Contents2">
-    <w:name w:val="TOC 2"/>
+  <w:style w:type="paragraph" w:styleId="Sumrio2">
+    <w:name w:val="Sumário 2"/>
     <w:basedOn w:val="Normal"/>
     <w:next w:val="Normal"/>
     <w:autoRedefine/>
@@ -4083,9 +4048,7 @@
     <w:qFormat/>
     <w:pPr>
       <w:widowControl/>
-      <w:kinsoku w:val="true"/>
-      <w:overflowPunct w:val="true"/>
-      <w:autoSpaceDE w:val="true"/>
+      <w:overflowPunct w:val="false"/>
       <w:bidi w:val="0"/>
       <w:spacing w:lineRule="auto" w:line="240" w:before="0" w:after="0"/>
       <w:jc w:val="center"/>
@@ -4120,16 +4083,16 @@
     </w:pPr>
     <w:rPr/>
   </w:style>
-  <w:style w:type="paragraph" w:styleId="TableContents">
-    <w:name w:val="Table Contents"/>
+  <w:style w:type="paragraph" w:styleId="Contedodatabela">
+    <w:name w:val="Conteúdo da tabela"/>
     <w:basedOn w:val="Normal"/>
     <w:qFormat/>
     <w:pPr/>
     <w:rPr/>
   </w:style>
-  <w:style w:type="paragraph" w:styleId="TableHeading">
-    <w:name w:val="Table Heading"/>
-    <w:basedOn w:val="TableContents"/>
+  <w:style w:type="paragraph" w:styleId="Ttulodetabela">
+    <w:name w:val="Título de tabela"/>
+    <w:basedOn w:val="Contedodatabela"/>
     <w:qFormat/>
     <w:pPr/>
     <w:rPr/>

</xml_diff>